<commit_message>
Add tags and ingredients validations
</commit_message>
<xml_diff>
--- a/Чек-лист.docx
+++ b/Чек-лист.docx
@@ -427,8 +427,6 @@
         </w:rPr>
         <w:t>)</w:t>
       </w:r>
-      <w:bookmarkStart w:id="0" w:name="_GoBack"/>
-      <w:bookmarkEnd w:id="0"/>
     </w:p>
     <w:p>
       <w:pPr>
@@ -1123,15 +1121,17 @@
         <w:spacing w:before="100" w:beforeAutospacing="1" w:after="100" w:afterAutospacing="1" w:line="240" w:lineRule="auto"/>
         <w:rPr>
           <w:rFonts w:asciiTheme="majorHAnsi" w:eastAsia="Times New Roman" w:hAnsiTheme="majorHAnsi" w:cstheme="majorHAnsi"/>
-          <w:color w:val="1A1B22"/>
-          <w:sz w:val="27"/>
-          <w:szCs w:val="27"/>
-          <w:lang w:eastAsia="ru-RU"/>
-        </w:rPr>
-      </w:pPr>
-      <w:r>
-        <w:rPr>
-          <w:rFonts w:asciiTheme="majorHAnsi" w:eastAsia="Times New Roman" w:hAnsiTheme="majorHAnsi" w:cstheme="majorHAnsi"/>
+          <w:strike/>
+          <w:color w:val="1A1B22"/>
+          <w:sz w:val="27"/>
+          <w:szCs w:val="27"/>
+          <w:lang w:eastAsia="ru-RU"/>
+        </w:rPr>
+      </w:pPr>
+      <w:r>
+        <w:rPr>
+          <w:rFonts w:asciiTheme="majorHAnsi" w:eastAsia="Times New Roman" w:hAnsiTheme="majorHAnsi" w:cstheme="majorHAnsi"/>
+          <w:strike/>
           <w:color w:val="1A1B22"/>
           <w:sz w:val="27"/>
           <w:szCs w:val="27"/>
@@ -1230,15 +1230,17 @@
         <w:spacing w:before="100" w:beforeAutospacing="1" w:after="100" w:afterAutospacing="1" w:line="240" w:lineRule="auto"/>
         <w:rPr>
           <w:rFonts w:asciiTheme="majorHAnsi" w:eastAsia="Times New Roman" w:hAnsiTheme="majorHAnsi" w:cstheme="majorHAnsi"/>
-          <w:color w:val="1A1B22"/>
-          <w:sz w:val="27"/>
-          <w:szCs w:val="27"/>
-          <w:lang w:eastAsia="ru-RU"/>
-        </w:rPr>
-      </w:pPr>
-      <w:r>
-        <w:rPr>
-          <w:rFonts w:asciiTheme="majorHAnsi" w:eastAsia="Times New Roman" w:hAnsiTheme="majorHAnsi" w:cstheme="majorHAnsi"/>
+          <w:strike/>
+          <w:color w:val="1A1B22"/>
+          <w:sz w:val="27"/>
+          <w:szCs w:val="27"/>
+          <w:lang w:eastAsia="ru-RU"/>
+        </w:rPr>
+      </w:pPr>
+      <w:r>
+        <w:rPr>
+          <w:rFonts w:asciiTheme="majorHAnsi" w:eastAsia="Times New Roman" w:hAnsiTheme="majorHAnsi" w:cstheme="majorHAnsi"/>
+          <w:strike/>
           <w:color w:val="1A1B22"/>
           <w:sz w:val="27"/>
           <w:szCs w:val="27"/>
@@ -2279,7 +2281,7 @@
           <w:szCs w:val="27"/>
           <w:lang w:eastAsia="ru-RU"/>
         </w:rPr>
-        <w:t xml:space="preserve">Обработка ошибок в </w:t>
+        <w:t xml:space="preserve">Поле </w:t>
       </w:r>
       <w:r>
         <w:rPr>
@@ -2289,52 +2291,6 @@
           <w:szCs w:val="27"/>
           <w:lang w:val="en-US" w:eastAsia="ru-RU"/>
         </w:rPr>
-        <w:t>API</w:t>
-      </w:r>
-    </w:p>
-    <w:p>
-      <w:pPr>
-        <w:shd w:val="clear" w:color="auto" w:fill="FFFFFF"/>
-        <w:spacing w:after="0" w:line="240" w:lineRule="auto"/>
-        <w:rPr>
-          <w:rFonts w:asciiTheme="majorHAnsi" w:eastAsia="Times New Roman" w:hAnsiTheme="majorHAnsi" w:cstheme="majorHAnsi"/>
-          <w:color w:val="1A1B22"/>
-          <w:sz w:val="27"/>
-          <w:szCs w:val="27"/>
-          <w:lang w:val="en-US" w:eastAsia="ru-RU"/>
-        </w:rPr>
-      </w:pPr>
-    </w:p>
-    <w:p>
-      <w:pPr>
-        <w:shd w:val="clear" w:color="auto" w:fill="FFFFFF"/>
-        <w:spacing w:after="0" w:line="240" w:lineRule="auto"/>
-        <w:rPr>
-          <w:rFonts w:asciiTheme="majorHAnsi" w:eastAsia="Times New Roman" w:hAnsiTheme="majorHAnsi" w:cstheme="majorHAnsi"/>
-          <w:color w:val="1A1B22"/>
-          <w:sz w:val="27"/>
-          <w:szCs w:val="27"/>
-          <w:lang w:val="en-US" w:eastAsia="ru-RU"/>
-        </w:rPr>
-      </w:pPr>
-      <w:r>
-        <w:rPr>
-          <w:rFonts w:asciiTheme="majorHAnsi" w:eastAsia="Times New Roman" w:hAnsiTheme="majorHAnsi" w:cstheme="majorHAnsi"/>
-          <w:color w:val="1A1B22"/>
-          <w:sz w:val="27"/>
-          <w:szCs w:val="27"/>
-          <w:lang w:eastAsia="ru-RU"/>
-        </w:rPr>
-        <w:t xml:space="preserve">Поле </w:t>
-      </w:r>
-      <w:r>
-        <w:rPr>
-          <w:rFonts w:asciiTheme="majorHAnsi" w:eastAsia="Times New Roman" w:hAnsiTheme="majorHAnsi" w:cstheme="majorHAnsi"/>
-          <w:color w:val="1A1B22"/>
-          <w:sz w:val="27"/>
-          <w:szCs w:val="27"/>
-          <w:lang w:val="en-US" w:eastAsia="ru-RU"/>
-        </w:rPr>
         <w:t xml:space="preserve">slug </w:t>
       </w:r>
       <w:r>
@@ -2354,6 +2310,21 @@
           <w:rFonts w:asciiTheme="majorHAnsi" w:hAnsiTheme="majorHAnsi" w:cstheme="majorHAnsi"/>
         </w:rPr>
       </w:pPr>
+    </w:p>
+    <w:p>
+      <w:pPr>
+        <w:rPr>
+          <w:rFonts w:asciiTheme="majorHAnsi" w:hAnsiTheme="majorHAnsi" w:cstheme="majorHAnsi"/>
+        </w:rPr>
+      </w:pPr>
+      <w:r>
+        <w:rPr>
+          <w:rFonts w:asciiTheme="majorHAnsi" w:hAnsiTheme="majorHAnsi" w:cstheme="majorHAnsi"/>
+        </w:rPr>
+        <w:t>Обработка не валидной формы при создании и редактировании рецепта.</w:t>
+      </w:r>
+      <w:bookmarkStart w:id="0" w:name="_GoBack"/>
+      <w:bookmarkEnd w:id="0"/>
     </w:p>
     <w:sectPr>
       <w:pgSz w:w="11906" w:h="16838"/>

</xml_diff>